<commit_message>
manuel d'installation testé et terminé
</commit_message>
<xml_diff>
--- a/Manuel d'installation.docx
+++ b/Manuel d'installation.docx
@@ -242,7 +242,7 @@
                                       <w:color w:val="FFFFFF" w:themeColor="background1"/>
                                       <w:lang w:val="de-CH"/>
                                     </w:rPr>
-                                    <w:t>15.01.2021</w:t>
+                                    <w:t>17.01.2021</w:t>
                                   </w:r>
                                   <w:r>
                                     <w:rPr>
@@ -535,7 +535,7 @@
                                 <w:color w:val="FFFFFF" w:themeColor="background1"/>
                                 <w:lang w:val="de-CH"/>
                               </w:rPr>
-                              <w:t>15.01.2021</w:t>
+                              <w:t>17.01.2021</w:t>
                             </w:r>
                             <w:r>
                               <w:rPr>
@@ -751,13 +751,22 @@
     </w:p>
     <w:p>
       <w:r>
-        <w:t>Afin d’installer le jeu, lancer « Setup_</w:t>
+        <w:t xml:space="preserve">Afin d’installer le </w:t>
+      </w:r>
+      <w:r>
+        <w:t>programme</w:t>
+      </w:r>
+      <w:r>
+        <w:t>, lancer « </w:t>
       </w:r>
       <w:r>
         <w:t>G</w:t>
       </w:r>
       <w:r>
         <w:t>TRL</w:t>
+      </w:r>
+      <w:r>
+        <w:t>_Installer</w:t>
       </w:r>
       <w:r>
         <w:t xml:space="preserve">.msi ». Ceci installera le </w:t>
@@ -770,65 +779,52 @@
       </w:r>
     </w:p>
     <w:p>
-      <w:pPr>
-        <w:spacing w:after="120"/>
-      </w:pPr>
-      <w:r>
-        <w:t xml:space="preserve">Une fois l’installeur lancé, il est demandé « où placer le </w:t>
-      </w:r>
-      <w:r>
-        <w:t>programme</w:t>
-      </w:r>
-      <w:r>
-        <w:t xml:space="preserve"> sur l’ordinateur ». Indiquer l’emplacement souhaité en utilisant le bouton « Parcourir » puis cliquer sur « Suivant ».</w:t>
+      <w:r>
+        <w:t>Il est possible que votre anti-virus détecte l’installateur comme dangereux. Si c’est le cas, désactiver votre anti-virus pendant l’installation ou autoriser le programme et l’installeur dans ce dernier.</w:t>
       </w:r>
     </w:p>
     <w:p>
       <w:pPr>
         <w:spacing w:after="120"/>
-        <w:rPr>
-          <w:color w:val="FF0000"/>
-        </w:rPr>
-      </w:pPr>
-      <w:r>
-        <w:rPr>
-          <w:color w:val="FF0000"/>
-        </w:rPr>
-        <w:t>TODO : changer l’image</w:t>
+      </w:pPr>
+      <w:r>
+        <w:t xml:space="preserve">Une fois l’installeur lancé, </w:t>
+      </w:r>
+      <w:r>
+        <w:t>il est d’abord écrit un message de bienvenue dans l’assistant d’installation du programme, cliquer sur « Suivant ». I</w:t>
+      </w:r>
+      <w:r>
+        <w:t xml:space="preserve">l est </w:t>
+      </w:r>
+      <w:r>
+        <w:t xml:space="preserve">ensuite </w:t>
+      </w:r>
+      <w:r>
+        <w:t xml:space="preserve">demandé « où placer le </w:t>
+      </w:r>
+      <w:r>
+        <w:t>programme</w:t>
+      </w:r>
+      <w:r>
+        <w:t xml:space="preserve"> sur l’ordinateur ». Indiquer l’emplacement souhaité en utilisant le bouton « Parcourir » puis cliquer sur « Suivant »</w:t>
+      </w:r>
+      <w:r>
+        <w:t xml:space="preserve"> et encore une fois « Suivant »</w:t>
+      </w:r>
+      <w:r>
+        <w:t>, puis finalement « Fermer ».</w:t>
       </w:r>
     </w:p>
     <w:p>
-      <w:pPr>
-        <w:spacing w:after="120"/>
+      <w:r>
         <w:rPr>
           <w:noProof/>
-          <w:color w:val="FF0000"/>
-        </w:rPr>
-      </w:pPr>
-      <w:r>
-        <w:rPr>
-          <w:color w:val="FF0000"/>
-        </w:rPr>
-        <w:t>C:\Program Files\</w:t>
-      </w:r>
-      <w:r>
-        <w:rPr>
-          <w:color w:val="FF0000"/>
-        </w:rPr>
-        <w:t>GTRL</w:t>
-      </w:r>
-    </w:p>
-    <w:p>
-      <w:r>
-        <w:rPr>
-          <w:noProof/>
-          <w:lang w:eastAsia="fr-CH"/>
         </w:rPr>
         <w:drawing>
-          <wp:inline distT="0" distB="0" distL="0" distR="0" wp14:anchorId="2E29B400" wp14:editId="10EB28DD">
-            <wp:extent cx="4886325" cy="4019550"/>
-            <wp:effectExtent l="0" t="0" r="9525" b="0"/>
-            <wp:docPr id="27" name="Image 27"/>
+          <wp:inline distT="0" distB="0" distL="0" distR="0" wp14:anchorId="40732EBE" wp14:editId="5BC11654">
+            <wp:extent cx="4732655" cy="3877310"/>
+            <wp:effectExtent l="0" t="0" r="0" b="8890"/>
+            <wp:docPr id="4" name="Image 4"/>
             <wp:cNvGraphicFramePr>
               <a:graphicFrameLocks xmlns:a="http://schemas.openxmlformats.org/drawingml/2006/main" noChangeAspect="1"/>
             </wp:cNvGraphicFramePr>
@@ -836,7 +832,7 @@
               <a:graphicData uri="http://schemas.openxmlformats.org/drawingml/2006/picture">
                 <pic:pic xmlns:pic="http://schemas.openxmlformats.org/drawingml/2006/picture">
                   <pic:nvPicPr>
-                    <pic:cNvPr id="0" name="Picture 21"/>
+                    <pic:cNvPr id="0" name="Picture 1"/>
                     <pic:cNvPicPr>
                       <a:picLocks noChangeAspect="1" noChangeArrowheads="1"/>
                     </pic:cNvPicPr>
@@ -857,7 +853,7 @@
                   <pic:spPr bwMode="auto">
                     <a:xfrm>
                       <a:off x="0" y="0"/>
-                      <a:ext cx="4886325" cy="4019550"/>
+                      <a:ext cx="4732655" cy="3877310"/>
                     </a:xfrm>
                     <a:prstGeom prst="rect">
                       <a:avLst/>
@@ -885,10 +881,10 @@
           <w:noProof/>
         </w:rPr>
         <w:drawing>
-          <wp:inline distT="0" distB="0" distL="0" distR="0" wp14:anchorId="52128423" wp14:editId="2B6403B7">
-            <wp:extent cx="647700" cy="733425"/>
-            <wp:effectExtent l="0" t="0" r="0" b="9525"/>
-            <wp:docPr id="2" name="Image 2"/>
+          <wp:inline distT="0" distB="0" distL="0" distR="0" wp14:anchorId="26FE66EE" wp14:editId="3BCE9E09">
+            <wp:extent cx="914400" cy="680085"/>
+            <wp:effectExtent l="0" t="0" r="0" b="5715"/>
+            <wp:docPr id="6" name="Image 6"/>
             <wp:cNvGraphicFramePr>
               <a:graphicFrameLocks xmlns:a="http://schemas.openxmlformats.org/drawingml/2006/main" noChangeAspect="1"/>
             </wp:cNvGraphicFramePr>
@@ -899,20 +895,27 @@
                     <pic:cNvPr id="1" name=""/>
                     <pic:cNvPicPr/>
                   </pic:nvPicPr>
-                  <pic:blipFill>
+                  <pic:blipFill rotWithShape="1">
                     <a:blip r:embed="rId11"/>
-                    <a:stretch>
-                      <a:fillRect/>
-                    </a:stretch>
+                    <a:srcRect t="19402" r="3924" b="5381"/>
+                    <a:stretch/>
                   </pic:blipFill>
-                  <pic:spPr>
+                  <pic:spPr bwMode="auto">
                     <a:xfrm>
                       <a:off x="0" y="0"/>
-                      <a:ext cx="647700" cy="733425"/>
+                      <a:ext cx="915122" cy="680622"/>
                     </a:xfrm>
                     <a:prstGeom prst="rect">
                       <a:avLst/>
                     </a:prstGeom>
+                    <a:ln>
+                      <a:noFill/>
+                    </a:ln>
+                    <a:extLst>
+                      <a:ext uri="{53640926-AAD7-44D8-BBD7-CCE9431645EC}">
+                        <a14:shadowObscured xmlns:a14="http://schemas.microsoft.com/office/drawing/2010/main"/>
+                      </a:ext>
+                    </a:extLst>
                   </pic:spPr>
                 </pic:pic>
               </a:graphicData>
@@ -922,13 +925,8 @@
       </w:r>
     </w:p>
     <w:p>
-      <w:proofErr w:type="gramStart"/>
-      <w:r>
-        <w:t>/!\</w:t>
-      </w:r>
-      <w:proofErr w:type="gramEnd"/>
-      <w:r>
-        <w:t xml:space="preserve"> Souvenez-vous où le </w:t>
+      <w:r>
+        <w:t xml:space="preserve">/!\ Souvenez-vous où le </w:t>
       </w:r>
       <w:r>
         <w:t>programme</w:t>
@@ -991,13 +989,7 @@
         <w:t xml:space="preserve"> SGBD </w:t>
       </w:r>
       <w:r>
-        <w:t>(</w:t>
-      </w:r>
-      <w:r>
-        <w:t>système de gestion de bases de données</w:t>
-      </w:r>
-      <w:r>
-        <w:t xml:space="preserve">) </w:t>
+        <w:t xml:space="preserve">(système de gestion de bases de données) </w:t>
       </w:r>
       <w:r>
         <w:t>sont</w:t>
@@ -1024,19 +1016,7 @@
           <w:rPr>
             <w:rStyle w:val="Lienhypertexte"/>
           </w:rPr>
-          <w:t>https://dev.mysql.com/downloads</w:t>
-        </w:r>
-        <w:r>
-          <w:rPr>
-            <w:rStyle w:val="Lienhypertexte"/>
-          </w:rPr>
-          <w:t>/</w:t>
-        </w:r>
-        <w:r>
-          <w:rPr>
-            <w:rStyle w:val="Lienhypertexte"/>
-          </w:rPr>
-          <w:t>installer/</w:t>
+          <w:t>https://dev.mysql.com/downloads/installer/</w:t>
         </w:r>
       </w:hyperlink>
       <w:r>
@@ -1051,15 +1031,7 @@
     </w:p>
     <w:p>
       <w:r>
-        <w:t xml:space="preserve">Choisir « Windows » en guise de système d’exploitation puis cliquer sur le bouton « Download » de l’installeur </w:t>
-      </w:r>
-      <w:proofErr w:type="gramStart"/>
-      <w:r>
-        <w:t>non web</w:t>
-      </w:r>
-      <w:proofErr w:type="gramEnd"/>
-      <w:r>
-        <w:t>.</w:t>
+        <w:t>Choisir « Windows » en guise de système d’exploitation puis cliquer sur le bouton « Download » de l’installeur non web.</w:t>
       </w:r>
     </w:p>
     <w:p>
@@ -1229,61 +1201,65 @@
       <w:r>
         <w:t>Lancer l’installation en double cliquant sur l’installeur.</w:t>
       </w:r>
+      <w:r>
+        <w:t xml:space="preserve"> Autoriser l’application à apporter des modifications </w:t>
+      </w:r>
+      <w:r>
+        <w:t>à votre appareil</w:t>
+      </w:r>
+      <w:r>
+        <w:t xml:space="preserve"> </w:t>
+      </w:r>
+      <w:r>
+        <w:t>en appuyant sur « Oui ».</w:t>
+      </w:r>
     </w:p>
     <w:p>
       <w:r>
-        <w:t>Dans « License Agreement », accepter la licence.</w:t>
+        <w:br w:type="page"/>
       </w:r>
     </w:p>
     <w:p>
-      <w:r>
-        <w:t>Dans « Choosing a Setup Type », cocher « Server Only ».</w:t>
+      <w:pPr>
+        <w:pStyle w:val="Titre2"/>
+      </w:pPr>
+      <w:r>
+        <w:lastRenderedPageBreak/>
+        <w:t>Configuration du serveur</w:t>
+      </w:r>
+      <w:r>
+        <w:t xml:space="preserve"> MyS</w:t>
+      </w:r>
+      <w:r>
+        <w:t>QL</w:t>
       </w:r>
     </w:p>
     <w:p>
       <w:r>
-        <w:t>Dans « Installation », cliquer sur « Execute ».</w:t>
+        <w:t>A ce moment nous configurons notre serveur.</w:t>
       </w:r>
     </w:p>
     <w:p>
       <w:r>
-        <w:t>Une fois l’installation finie, dans « Product Configuration », cliquer sur « Next ».</w:t>
-      </w:r>
-    </w:p>
-    <w:p>
-      <w:r>
-        <w:br w:type="page"/>
-      </w:r>
-    </w:p>
-    <w:p>
-      <w:pPr>
-        <w:pStyle w:val="Titre2"/>
-      </w:pPr>
-      <w:r>
-        <w:lastRenderedPageBreak/>
-        <w:t>Configuration du serveur</w:t>
-      </w:r>
-      <w:r>
-        <w:t xml:space="preserve"> MyS</w:t>
-      </w:r>
-      <w:r>
-        <w:t>QL</w:t>
-      </w:r>
-    </w:p>
-    <w:p>
-      <w:r>
-        <w:t>A ce moment nous configurons notre serveur.</w:t>
-      </w:r>
-    </w:p>
-    <w:p>
-      <w:r>
-        <w:t>Dans « Choosing a Setup Type », choisir « Server only ».</w:t>
+        <w:t>Dans « Choosing a Setup Type », choisir « </w:t>
+      </w:r>
+      <w:r>
+        <w:t>Custom</w:t>
+      </w:r>
+      <w:r>
+        <w:t> </w:t>
+      </w:r>
+      <w:r>
+        <w:t>».</w:t>
       </w:r>
       <w:r>
         <w:t xml:space="preserve"> </w:t>
       </w:r>
       <w:r>
-        <w:t>Appuyer 3 fois sur « Next ».</w:t>
+        <w:t>Puis a</w:t>
+      </w:r>
+      <w:r>
+        <w:t>ppuyer sur « Next ».</w:t>
       </w:r>
     </w:p>
     <w:p>
@@ -1292,10 +1268,10 @@
           <w:noProof/>
         </w:rPr>
         <w:drawing>
-          <wp:inline distT="0" distB="0" distL="0" distR="0" wp14:anchorId="1055F9DE" wp14:editId="5B2947A0">
-            <wp:extent cx="4746929" cy="3579831"/>
-            <wp:effectExtent l="0" t="0" r="0" b="1905"/>
-            <wp:docPr id="104" name="Image 104"/>
+          <wp:inline distT="0" distB="0" distL="0" distR="0" wp14:anchorId="089BE878" wp14:editId="2AAFE397">
+            <wp:extent cx="4593945" cy="3467501"/>
+            <wp:effectExtent l="0" t="0" r="0" b="0"/>
+            <wp:docPr id="11" name="Image 11"/>
             <wp:cNvGraphicFramePr>
               <a:graphicFrameLocks xmlns:a="http://schemas.openxmlformats.org/drawingml/2006/main" noChangeAspect="1"/>
             </wp:cNvGraphicFramePr>
@@ -1303,7 +1279,7 @@
               <a:graphicData uri="http://schemas.openxmlformats.org/drawingml/2006/picture">
                 <pic:pic xmlns:pic="http://schemas.openxmlformats.org/drawingml/2006/picture">
                   <pic:nvPicPr>
-                    <pic:cNvPr id="0" name="Picture 4"/>
+                    <pic:cNvPr id="0" name="Picture 3"/>
                     <pic:cNvPicPr>
                       <a:picLocks noChangeAspect="1" noChangeArrowheads="1"/>
                     </pic:cNvPicPr>
@@ -1324,7 +1300,7 @@
                   <pic:spPr bwMode="auto">
                     <a:xfrm>
                       <a:off x="0" y="0"/>
-                      <a:ext cx="4775080" cy="3601061"/>
+                      <a:ext cx="4604463" cy="3475440"/>
                     </a:xfrm>
                     <a:prstGeom prst="rect">
                       <a:avLst/>
@@ -1343,12 +1319,89 @@
     </w:p>
     <w:p>
       <w:r>
-        <w:t>Dans « Type and Networking », choisir « Standalone MySQL Server / Classic MySQL Replication ».</w:t>
+        <w:t>Ensuite, dans « Select Products and Features », sélectionner MySQL SAerver 8.0 et cliquer sur la flèche en direction de droite. Faite pareil en sélectionnant « MySQL Workbench 8.0 », puis clique sur « Next ».</w:t>
       </w:r>
     </w:p>
     <w:p>
       <w:r>
-        <w:t>Dans la seconde partie de « Type and Networking », mettre « config type » en « Development Machine » puis tout laisser par défaut.</w:t>
+        <w:rPr>
+          <w:noProof/>
+        </w:rPr>
+        <w:drawing>
+          <wp:inline distT="0" distB="0" distL="0" distR="0" wp14:anchorId="65FE59E4" wp14:editId="2462F0AE">
+            <wp:extent cx="4974336" cy="3752685"/>
+            <wp:effectExtent l="0" t="0" r="0" b="635"/>
+            <wp:docPr id="13" name="Image 13"/>
+            <wp:cNvGraphicFramePr>
+              <a:graphicFrameLocks xmlns:a="http://schemas.openxmlformats.org/drawingml/2006/main" noChangeAspect="1"/>
+            </wp:cNvGraphicFramePr>
+            <a:graphic xmlns:a="http://schemas.openxmlformats.org/drawingml/2006/main">
+              <a:graphicData uri="http://schemas.openxmlformats.org/drawingml/2006/picture">
+                <pic:pic xmlns:pic="http://schemas.openxmlformats.org/drawingml/2006/picture">
+                  <pic:nvPicPr>
+                    <pic:cNvPr id="1" name=""/>
+                    <pic:cNvPicPr/>
+                  </pic:nvPicPr>
+                  <pic:blipFill>
+                    <a:blip r:embed="rId17"/>
+                    <a:stretch>
+                      <a:fillRect/>
+                    </a:stretch>
+                  </pic:blipFill>
+                  <pic:spPr>
+                    <a:xfrm>
+                      <a:off x="0" y="0"/>
+                      <a:ext cx="4999018" cy="3771305"/>
+                    </a:xfrm>
+                    <a:prstGeom prst="rect">
+                      <a:avLst/>
+                    </a:prstGeom>
+                  </pic:spPr>
+                </pic:pic>
+              </a:graphicData>
+            </a:graphic>
+          </wp:inline>
+        </w:drawing>
+      </w:r>
+      <w:r>
+        <w:br w:type="page"/>
+      </w:r>
+    </w:p>
+    <w:p>
+      <w:r>
+        <w:lastRenderedPageBreak/>
+        <w:t>Sous « Installation » cliquer sur « Exécute ». Appuyer ensuite sur « Next ».</w:t>
+      </w:r>
+    </w:p>
+    <w:p>
+      <w:r>
+        <w:t>Sous « Product Configuration », cliquer encore sur « Next ».</w:t>
+      </w:r>
+    </w:p>
+    <w:p>
+      <w:r>
+        <w:t>Dans « Type and Networking », mettre « </w:t>
+      </w:r>
+      <w:r>
+        <w:t>C</w:t>
+      </w:r>
+      <w:r>
+        <w:t xml:space="preserve">onfig </w:t>
+      </w:r>
+      <w:r>
+        <w:t>T</w:t>
+      </w:r>
+      <w:r>
+        <w:t xml:space="preserve">ype » en « Development </w:t>
+      </w:r>
+      <w:r>
+        <w:t>Computer</w:t>
+      </w:r>
+      <w:r>
+        <w:t> » puis tout laisser par défaut.</w:t>
+      </w:r>
+      <w:r>
+        <w:t xml:space="preserve"> Appuyer sur « Next ».</w:t>
       </w:r>
     </w:p>
     <w:p>
@@ -1358,9 +1411,9 @@
           <w:lang w:eastAsia="fr-CH"/>
         </w:rPr>
         <w:drawing>
-          <wp:inline distT="0" distB="0" distL="0" distR="0" wp14:anchorId="46A64792" wp14:editId="27E0AE3D">
-            <wp:extent cx="4778734" cy="3610144"/>
-            <wp:effectExtent l="0" t="0" r="3175" b="0"/>
+          <wp:inline distT="0" distB="0" distL="0" distR="0" wp14:anchorId="46A64792" wp14:editId="178EA199">
+            <wp:extent cx="4434860" cy="3350362"/>
+            <wp:effectExtent l="0" t="0" r="3810" b="2540"/>
             <wp:docPr id="106" name="Image 106"/>
             <wp:cNvGraphicFramePr>
               <a:graphicFrameLocks xmlns:a="http://schemas.openxmlformats.org/drawingml/2006/main" noChangeAspect="1"/>
@@ -1370,91 +1423,6 @@
                 <pic:pic xmlns:pic="http://schemas.openxmlformats.org/drawingml/2006/picture">
                   <pic:nvPicPr>
                     <pic:cNvPr id="0" name="Picture 6"/>
-                    <pic:cNvPicPr>
-                      <a:picLocks noChangeAspect="1" noChangeArrowheads="1"/>
-                    </pic:cNvPicPr>
-                  </pic:nvPicPr>
-                  <pic:blipFill>
-                    <a:blip r:embed="rId17">
-                      <a:extLst>
-                        <a:ext uri="{28A0092B-C50C-407E-A947-70E740481C1C}">
-                          <a14:useLocalDpi xmlns:a14="http://schemas.microsoft.com/office/drawing/2010/main" val="0"/>
-                        </a:ext>
-                      </a:extLst>
-                    </a:blip>
-                    <a:srcRect/>
-                    <a:stretch>
-                      <a:fillRect/>
-                    </a:stretch>
-                  </pic:blipFill>
-                  <pic:spPr bwMode="auto">
-                    <a:xfrm>
-                      <a:off x="0" y="0"/>
-                      <a:ext cx="4784533" cy="3614525"/>
-                    </a:xfrm>
-                    <a:prstGeom prst="rect">
-                      <a:avLst/>
-                    </a:prstGeom>
-                    <a:noFill/>
-                    <a:ln>
-                      <a:noFill/>
-                    </a:ln>
-                  </pic:spPr>
-                </pic:pic>
-              </a:graphicData>
-            </a:graphic>
-          </wp:inline>
-        </w:drawing>
-      </w:r>
-    </w:p>
-    <w:p>
-      <w:r>
-        <w:lastRenderedPageBreak/>
-        <w:t>Dans l’onglet « </w:t>
-      </w:r>
-      <w:r>
-        <w:t>Authentification Method</w:t>
-      </w:r>
-      <w:r>
-        <w:t xml:space="preserve"> », </w:t>
-      </w:r>
-      <w:r>
-        <w:t>garder les paramètres par défaut et appuyer sur « Next »</w:t>
-      </w:r>
-      <w:r>
-        <w:t>.</w:t>
-      </w:r>
-    </w:p>
-    <w:p>
-      <w:r>
-        <w:t>Dans l’onglet « Accounts and Roles », entrer deux fois le mot de passe du compte administrateur</w:t>
-      </w:r>
-      <w:r>
-        <w:t xml:space="preserve"> souhaité</w:t>
-      </w:r>
-      <w:r>
-        <w:t>.</w:t>
-      </w:r>
-    </w:p>
-    <w:p>
-      <w:r>
-        <w:rPr>
-          <w:noProof/>
-          <w:lang w:eastAsia="fr-CH"/>
-        </w:rPr>
-        <w:drawing>
-          <wp:inline distT="0" distB="0" distL="0" distR="0" wp14:anchorId="330C1D45" wp14:editId="6E3A33D2">
-            <wp:extent cx="4890053" cy="3694239"/>
-            <wp:effectExtent l="0" t="0" r="6350" b="1905"/>
-            <wp:docPr id="107" name="Image 107"/>
-            <wp:cNvGraphicFramePr>
-              <a:graphicFrameLocks xmlns:a="http://schemas.openxmlformats.org/drawingml/2006/main" noChangeAspect="1"/>
-            </wp:cNvGraphicFramePr>
-            <a:graphic xmlns:a="http://schemas.openxmlformats.org/drawingml/2006/main">
-              <a:graphicData uri="http://schemas.openxmlformats.org/drawingml/2006/picture">
-                <pic:pic xmlns:pic="http://schemas.openxmlformats.org/drawingml/2006/picture">
-                  <pic:nvPicPr>
-                    <pic:cNvPr id="0" name="Picture 7"/>
                     <pic:cNvPicPr>
                       <a:picLocks noChangeAspect="1" noChangeArrowheads="1"/>
                     </pic:cNvPicPr>
@@ -1475,7 +1443,7 @@
                   <pic:spPr bwMode="auto">
                     <a:xfrm>
                       <a:off x="0" y="0"/>
-                      <a:ext cx="4900729" cy="3702304"/>
+                      <a:ext cx="4448467" cy="3360641"/>
                     </a:xfrm>
                     <a:prstGeom prst="rect">
                       <a:avLst/>
@@ -1494,31 +1462,31 @@
     </w:p>
     <w:p>
       <w:r>
-        <w:t>Dans « Windows Service » cocher « Start the MySQL Server at System Startup »</w:t>
-      </w:r>
-      <w:r>
-        <w:t>. De plus, il faut se souvenir du nom du service Windows. Dans notre cas, le service s’appelle « MySQL</w:t>
-      </w:r>
-      <w:r>
-        <w:t>80</w:t>
-      </w:r>
-      <w:r>
-        <w:t> ».</w:t>
+        <w:t>Dans l’onglet « Authentification Method », garder les paramètres par défaut et appuyer sur « Next ».</w:t>
       </w:r>
     </w:p>
     <w:p>
-      <w:bookmarkStart w:id="0" w:name="_Toc25553332"/>
-      <w:bookmarkStart w:id="1" w:name="_Toc71703268"/>
+      <w:r>
+        <w:t>Dans l’onglet « Accounts and Roles », entrer deux fois le mot de passe du compte administrateur</w:t>
+      </w:r>
+      <w:r>
+        <w:t xml:space="preserve"> souhaité</w:t>
+      </w:r>
+      <w:r>
+        <w:t xml:space="preserve"> et appuyer sur « Next ».</w:t>
+      </w:r>
+    </w:p>
+    <w:p>
       <w:r>
         <w:rPr>
           <w:noProof/>
           <w:lang w:eastAsia="fr-CH"/>
         </w:rPr>
         <w:drawing>
-          <wp:inline distT="0" distB="0" distL="0" distR="0" wp14:anchorId="66AC6DBC" wp14:editId="0AA9AA80">
-            <wp:extent cx="4945712" cy="3729740"/>
-            <wp:effectExtent l="0" t="0" r="7620" b="4445"/>
-            <wp:docPr id="105" name="Image 105"/>
+          <wp:inline distT="0" distB="0" distL="0" distR="0" wp14:anchorId="330C1D45" wp14:editId="757F24C0">
+            <wp:extent cx="4454230" cy="3364992"/>
+            <wp:effectExtent l="0" t="0" r="3810" b="6985"/>
+            <wp:docPr id="107" name="Image 107"/>
             <wp:cNvGraphicFramePr>
               <a:graphicFrameLocks xmlns:a="http://schemas.openxmlformats.org/drawingml/2006/main" noChangeAspect="1"/>
             </wp:cNvGraphicFramePr>
@@ -1526,7 +1494,7 @@
               <a:graphicData uri="http://schemas.openxmlformats.org/drawingml/2006/picture">
                 <pic:pic xmlns:pic="http://schemas.openxmlformats.org/drawingml/2006/picture">
                   <pic:nvPicPr>
-                    <pic:cNvPr id="0" name="Picture 5"/>
+                    <pic:cNvPr id="0" name="Picture 7"/>
                     <pic:cNvPicPr>
                       <a:picLocks noChangeAspect="1" noChangeArrowheads="1"/>
                     </pic:cNvPicPr>
@@ -1547,7 +1515,7 @@
                   <pic:spPr bwMode="auto">
                     <a:xfrm>
                       <a:off x="0" y="0"/>
-                      <a:ext cx="4970189" cy="3748199"/>
+                      <a:ext cx="4474214" cy="3380089"/>
                     </a:xfrm>
                     <a:prstGeom prst="rect">
                       <a:avLst/>
@@ -1563,45 +1531,46 @@
           </wp:inline>
         </w:drawing>
       </w:r>
+      <w:r>
+        <w:br w:type="page"/>
+      </w:r>
     </w:p>
     <w:p>
       <w:r>
         <w:lastRenderedPageBreak/>
-        <w:t>Laisser « Plugins and Extensions » par défaut.</w:t>
+        <w:t>Dans « Windows Service » cocher « Start the MySQL Server at System Startup »</w:t>
+      </w:r>
+      <w:r>
+        <w:t xml:space="preserve">. De plus, il faut </w:t>
+      </w:r>
+      <w:r>
+        <w:t>aussi</w:t>
+      </w:r>
+      <w:r>
+        <w:t xml:space="preserve"> </w:t>
+      </w:r>
+      <w:r>
+        <w:t xml:space="preserve">vérifier que « Configure MySQL Server as a Windows Service » soit bien sélectionné. </w:t>
+      </w:r>
+      <w:r>
+        <w:t>Puis a</w:t>
+      </w:r>
+      <w:r>
+        <w:t>ppuyer encore sur « Next ».</w:t>
       </w:r>
     </w:p>
     <w:p>
-      <w:r>
-        <w:t>Finalement dans « Apply Configuration », cliquer sur « Execute ».</w:t>
-      </w:r>
-    </w:p>
-    <w:p>
-      <w:r>
-        <w:t>Aller jusqu’à la fin de la configuration et de l’installation en laissant tout par défaut puis terminer en cliquant sur « Finish ».</w:t>
-      </w:r>
-    </w:p>
-    <w:p>
-      <w:r>
-        <w:t>Désormais, si vous effectuez un « ctrl+alt+del » et que vous allez dans les « Processus », sous « mysqld » vous pouvez voir le serveur tourner sous le nom que nous lui avons donné durant la configuration (MySQL</w:t>
-      </w:r>
-      <w:r>
-        <w:t>80</w:t>
-      </w:r>
-      <w:r>
-        <w:t>).</w:t>
-      </w:r>
-    </w:p>
-    <w:p>
+      <w:bookmarkStart w:id="0" w:name="_Toc25553332"/>
+      <w:bookmarkStart w:id="1" w:name="_Toc71703268"/>
       <w:r>
         <w:rPr>
           <w:noProof/>
-          <w:lang w:eastAsia="fr-CH"/>
         </w:rPr>
         <w:drawing>
-          <wp:inline distT="0" distB="0" distL="0" distR="0" wp14:anchorId="0F57DD21" wp14:editId="11626B7A">
-            <wp:extent cx="5756910" cy="691515"/>
+          <wp:inline distT="0" distB="0" distL="0" distR="0" wp14:anchorId="6FF0DDC8" wp14:editId="02CA1DAC">
+            <wp:extent cx="5756910" cy="4345305"/>
             <wp:effectExtent l="0" t="0" r="0" b="0"/>
-            <wp:docPr id="19" name="Image 19"/>
+            <wp:docPr id="14" name="Image 14"/>
             <wp:cNvGraphicFramePr>
               <a:graphicFrameLocks xmlns:a="http://schemas.openxmlformats.org/drawingml/2006/main" noChangeAspect="1"/>
             </wp:cNvGraphicFramePr>
@@ -1609,7 +1578,7 @@
               <a:graphicData uri="http://schemas.openxmlformats.org/drawingml/2006/picture">
                 <pic:pic xmlns:pic="http://schemas.openxmlformats.org/drawingml/2006/picture">
                   <pic:nvPicPr>
-                    <pic:cNvPr id="0" name="Picture 3"/>
+                    <pic:cNvPr id="0" name="Picture 4"/>
                     <pic:cNvPicPr>
                       <a:picLocks noChangeAspect="1" noChangeArrowheads="1"/>
                     </pic:cNvPicPr>
@@ -1630,7 +1599,7 @@
                   <pic:spPr bwMode="auto">
                     <a:xfrm>
                       <a:off x="0" y="0"/>
-                      <a:ext cx="5756910" cy="691515"/>
+                      <a:ext cx="5756910" cy="4345305"/>
                     </a:xfrm>
                     <a:prstGeom prst="rect">
                       <a:avLst/>
@@ -1649,20 +1618,54 @@
     </w:p>
     <w:p>
       <w:r>
-        <w:t>Maintenant que le serveur est lancé (si ce n’est pas le cas</w:t>
-      </w:r>
-      <w:r>
-        <w:t xml:space="preserve"> ou que vous voulez le faire manuellement à chaque fois,</w:t>
-      </w:r>
+        <w:t>Finalement dans « Apply Configuration », cliquer sur « Execute ».</w:t>
+      </w:r>
+    </w:p>
+    <w:p>
+      <w:r>
+        <w:t>Aller jusqu’à la fin de la configuration et de l’installation en laissant tout par défaut puis terminer en cliquant sur « Finish ».</w:t>
+      </w:r>
+    </w:p>
+    <w:p>
+      <w:r>
+        <w:t xml:space="preserve">Désormais, vous </w:t>
+      </w:r>
+      <w:r>
+        <w:t>avez MySQL Workbench lancé. Si ce n’est pas le cas lancer le programme en appuyant sur la touche « Windows », puis en tapant MySQL Workbench dans la barre de recherche et en appuyant finalement sur « Enter ».</w:t>
+      </w:r>
+    </w:p>
+    <w:p>
+      <w:r>
+        <w:br w:type="page"/>
+      </w:r>
+    </w:p>
+    <w:p/>
+    <w:p>
+      <w:pPr>
+        <w:pStyle w:val="Titre2"/>
+      </w:pPr>
+      <w:r>
+        <w:t>Installation de la base de données</w:t>
+      </w:r>
+    </w:p>
+    <w:p>
+      <w:r>
+        <w:t>Dans My</w:t>
+      </w:r>
+      <w:r>
+        <w:t>SQL Workbench, double cliquer sur « Local instance … ».</w:t>
+      </w:r>
+    </w:p>
+    <w:p>
       <w:r>
         <w:rPr>
           <w:noProof/>
         </w:rPr>
         <w:drawing>
-          <wp:inline distT="0" distB="0" distL="0" distR="0" wp14:anchorId="091A9C84" wp14:editId="0F5F7DC4">
-            <wp:extent cx="2242185" cy="191135"/>
-            <wp:effectExtent l="0" t="0" r="5715" b="0"/>
-            <wp:docPr id="124" name="Image 124"/>
+          <wp:inline distT="0" distB="0" distL="0" distR="0" wp14:anchorId="129EAD9B" wp14:editId="6C76CFEC">
+            <wp:extent cx="2733340" cy="3686861"/>
+            <wp:effectExtent l="0" t="0" r="0" b="8890"/>
+            <wp:docPr id="15" name="Image 15"/>
             <wp:cNvGraphicFramePr>
               <a:graphicFrameLocks xmlns:a="http://schemas.openxmlformats.org/drawingml/2006/main" noChangeAspect="1"/>
             </wp:cNvGraphicFramePr>
@@ -1670,7 +1673,7 @@
               <a:graphicData uri="http://schemas.openxmlformats.org/drawingml/2006/picture">
                 <pic:pic xmlns:pic="http://schemas.openxmlformats.org/drawingml/2006/picture">
                   <pic:nvPicPr>
-                    <pic:cNvPr id="0" name="Picture 10"/>
+                    <pic:cNvPr id="0" name="Picture 5"/>
                     <pic:cNvPicPr>
                       <a:picLocks noChangeAspect="1" noChangeArrowheads="1"/>
                     </pic:cNvPicPr>
@@ -1691,7 +1694,7 @@
                   <pic:spPr bwMode="auto">
                     <a:xfrm>
                       <a:off x="0" y="0"/>
-                      <a:ext cx="2242185" cy="191135"/>
+                      <a:ext cx="2745878" cy="3703773"/>
                     </a:xfrm>
                     <a:prstGeom prst="rect">
                       <a:avLst/>
@@ -1707,97 +1710,22 @@
           </wp:inline>
         </w:drawing>
       </w:r>
-      <w:r>
-        <w:t xml:space="preserve"> voir la note </w:t>
-      </w:r>
-      <w:r>
-        <w:t>en fin de tutoriel</w:t>
-      </w:r>
-      <w:r>
-        <w:t>), il reste à créer la base de données qui contiendra les informations des joueurs.</w:t>
-      </w:r>
     </w:p>
     <w:p>
-      <w:pPr>
-        <w:pStyle w:val="Titre2"/>
-      </w:pPr>
-      <w:r>
-        <w:t>Installation de la base de données</w:t>
+      <w:r>
+        <w:t>Entrer ensuite votre mot de passe configurer plus tôt.</w:t>
       </w:r>
     </w:p>
     <w:p>
       <w:r>
-        <w:t xml:space="preserve">Dans le dossier où vous avez installé le </w:t>
-      </w:r>
-      <w:r>
-        <w:t>programme</w:t>
-      </w:r>
-      <w:r>
-        <w:t xml:space="preserve">, se trouve un fichier qui le fera pour nous. Dans notre cas le </w:t>
-      </w:r>
-      <w:r>
-        <w:t>programme</w:t>
-      </w:r>
-      <w:r>
-        <w:t xml:space="preserve"> a été créé dans C:\Program Files\</w:t>
-      </w:r>
-      <w:r>
-        <w:t>GTRL</w:t>
-      </w:r>
-      <w:r>
-        <w:t xml:space="preserve"> </w:t>
-      </w:r>
-      <w:r>
-        <w:t>et le fichier s’appelle « </w:t>
-      </w:r>
-      <w:r>
-        <w:t>G</w:t>
-      </w:r>
-      <w:r>
-        <w:t>TRL</w:t>
-      </w:r>
-      <w:r>
-        <w:t>_D</w:t>
-      </w:r>
-      <w:r>
-        <w:t>B_With_Data</w:t>
-      </w:r>
-      <w:r>
-        <w:t>.sql ».</w:t>
-      </w:r>
-    </w:p>
-    <w:p>
-      <w:pPr>
-        <w:spacing w:after="120"/>
         <w:rPr>
           <w:noProof/>
-          <w:color w:val="FF0000"/>
-        </w:rPr>
-      </w:pPr>
-      <w:r>
-        <w:rPr>
-          <w:color w:val="FF0000"/>
-        </w:rPr>
-        <w:t>TODO : changer l’image</w:t>
-      </w:r>
-    </w:p>
-    <w:p>
-      <w:pPr>
-        <w:rPr>
-          <w:b/>
-        </w:rPr>
-      </w:pPr>
-      <w:r>
-        <w:rPr>
-          <w:b/>
-          <w:noProof/>
-          <w:lang w:eastAsia="fr-CH"/>
         </w:rPr>
         <w:drawing>
-          <wp:inline distT="0" distB="0" distL="0" distR="0" wp14:anchorId="3F2C3840" wp14:editId="1E76C8CB">
-            <wp:extent cx="5715000" cy="1162050"/>
-            <wp:effectExtent l="0" t="0" r="0" b="0"/>
-            <wp:docPr id="22" name="Image 22"/>
+          <wp:inline distT="0" distB="0" distL="0" distR="0" wp14:anchorId="380445D9" wp14:editId="7BA7C6BC">
+            <wp:extent cx="3123590" cy="1646060"/>
+            <wp:effectExtent l="0" t="0" r="635" b="0"/>
+            <wp:docPr id="16" name="Image 16"/>
             <wp:cNvGraphicFramePr>
               <a:graphicFrameLocks xmlns:a="http://schemas.openxmlformats.org/drawingml/2006/main" noChangeAspect="1"/>
             </wp:cNvGraphicFramePr>
@@ -1805,7 +1733,7 @@
               <a:graphicData uri="http://schemas.openxmlformats.org/drawingml/2006/picture">
                 <pic:pic xmlns:pic="http://schemas.openxmlformats.org/drawingml/2006/picture">
                   <pic:nvPicPr>
-                    <pic:cNvPr id="0" name="Picture 16"/>
+                    <pic:cNvPr id="0" name="Picture 6"/>
                     <pic:cNvPicPr>
                       <a:picLocks noChangeAspect="1" noChangeArrowheads="1"/>
                     </pic:cNvPicPr>
@@ -1826,7 +1754,7 @@
                   <pic:spPr bwMode="auto">
                     <a:xfrm>
                       <a:off x="0" y="0"/>
-                      <a:ext cx="5715000" cy="1162050"/>
+                      <a:ext cx="3143987" cy="1656809"/>
                     </a:xfrm>
                     <a:prstGeom prst="rect">
                       <a:avLst/>
@@ -1845,42 +1773,25 @@
     </w:p>
     <w:p>
       <w:r>
-        <w:t>Pour que le serveur de base de données exécute le fichier, lancer une invite de commande en pressant « Win+R » et en tapant « cmd » puis « Enter ».</w:t>
+        <w:br w:type="page"/>
       </w:r>
     </w:p>
     <w:p>
       <w:r>
-        <w:t>Se rendre dans le dossier bin de l’installation de MySQL grâce à la commande « cd ».</w:t>
+        <w:lastRenderedPageBreak/>
+        <w:t>Clique sur « File », puis « Open SQL Script ».</w:t>
       </w:r>
     </w:p>
     <w:p>
       <w:r>
-        <w:t xml:space="preserve">Dans notre cas, MySQL est installé dans C:\Program Files\MySQL\MySQL Server </w:t>
-      </w:r>
-      <w:r>
-        <w:t>8.0</w:t>
-      </w:r>
-      <w:r>
-        <w:t>.</w:t>
-      </w:r>
-    </w:p>
-    <w:p>
-      <w:pPr>
         <w:rPr>
-          <w:b/>
-        </w:rPr>
-      </w:pPr>
-      <w:r>
-        <w:rPr>
-          <w:b/>
           <w:noProof/>
-          <w:lang w:eastAsia="fr-CH"/>
         </w:rPr>
         <w:drawing>
-          <wp:inline distT="0" distB="0" distL="0" distR="0" wp14:anchorId="66395E30" wp14:editId="3ECFA35D">
-            <wp:extent cx="4285615" cy="548640"/>
-            <wp:effectExtent l="0" t="0" r="635" b="3810"/>
-            <wp:docPr id="112" name="Image 112"/>
+          <wp:inline distT="0" distB="0" distL="0" distR="0" wp14:anchorId="0BE70F6C" wp14:editId="5F390CE3">
+            <wp:extent cx="4279392" cy="3758015"/>
+            <wp:effectExtent l="0" t="0" r="6985" b="0"/>
+            <wp:docPr id="17" name="Image 17"/>
             <wp:cNvGraphicFramePr>
               <a:graphicFrameLocks xmlns:a="http://schemas.openxmlformats.org/drawingml/2006/main" noChangeAspect="1"/>
             </wp:cNvGraphicFramePr>
@@ -1888,7 +1799,7 @@
               <a:graphicData uri="http://schemas.openxmlformats.org/drawingml/2006/picture">
                 <pic:pic xmlns:pic="http://schemas.openxmlformats.org/drawingml/2006/picture">
                   <pic:nvPicPr>
-                    <pic:cNvPr id="0" name="Picture 8"/>
+                    <pic:cNvPr id="0" name="Picture 7"/>
                     <pic:cNvPicPr>
                       <a:picLocks noChangeAspect="1" noChangeArrowheads="1"/>
                     </pic:cNvPicPr>
@@ -1909,7 +1820,7 @@
                   <pic:spPr bwMode="auto">
                     <a:xfrm>
                       <a:off x="0" y="0"/>
-                      <a:ext cx="4285615" cy="548640"/>
+                      <a:ext cx="4289829" cy="3767181"/>
                     </a:xfrm>
                     <a:prstGeom prst="rect">
                       <a:avLst/>
@@ -1928,20 +1839,55 @@
     </w:p>
     <w:p>
       <w:r>
-        <w:t>Taper « mysql -u root -p » puis entrer, lorsque cela vous est demandé, le mot de passe du compte administrateur du serveur configuré précédemment.</w:t>
+        <w:t xml:space="preserve">Sélectionner ensuite </w:t>
+      </w:r>
+      <w:r>
+        <w:t>« GTRL_DB_With_Data.sql »</w:t>
+      </w:r>
+      <w:r>
+        <w:t xml:space="preserve"> d</w:t>
+      </w:r>
+      <w:r>
+        <w:t xml:space="preserve">ans </w:t>
+      </w:r>
+      <w:r>
+        <w:t>le dossier extrait du</w:t>
+      </w:r>
+      <w:r>
+        <w:t xml:space="preserve"> </w:t>
+      </w:r>
+      <w:r>
+        <w:t>zip où était situé l’installeur, vous trouverez</w:t>
+      </w:r>
+      <w:r>
+        <w:t>.</w:t>
+      </w:r>
+      <w:r>
+        <w:t xml:space="preserve"> Cliquer </w:t>
+      </w:r>
+      <w:r>
+        <w:t xml:space="preserve">ensuite </w:t>
+      </w:r>
+      <w:r>
+        <w:t>sur « Ouvrir ».</w:t>
       </w:r>
     </w:p>
     <w:p>
-      <w:r>
+      <w:pPr>
         <w:rPr>
+          <w:b/>
+        </w:rPr>
+      </w:pPr>
+      <w:r>
+        <w:rPr>
+          <w:b/>
           <w:noProof/>
-          <w:lang w:eastAsia="fr-CH"/>
         </w:rPr>
         <w:drawing>
-          <wp:inline distT="0" distB="0" distL="0" distR="0" wp14:anchorId="0802AF75" wp14:editId="28ADF6C3">
-            <wp:extent cx="4190365" cy="318135"/>
-            <wp:effectExtent l="0" t="0" r="635" b="5715"/>
-            <wp:docPr id="113" name="Image 113"/>
+          <wp:inline distT="0" distB="0" distL="0" distR="0" wp14:anchorId="10D97510" wp14:editId="11D712DD">
+            <wp:extent cx="5756910" cy="3145790"/>
+            <wp:effectExtent l="0" t="0" r="0" b="0"/>
+            <wp:docPr id="23" name="Image 23"/>
             <wp:cNvGraphicFramePr>
               <a:graphicFrameLocks xmlns:a="http://schemas.openxmlformats.org/drawingml/2006/main" noChangeAspect="1"/>
             </wp:cNvGraphicFramePr>
@@ -1970,7 +1916,7 @@
                   <pic:spPr bwMode="auto">
                     <a:xfrm>
                       <a:off x="0" y="0"/>
-                      <a:ext cx="4190365" cy="318135"/>
+                      <a:ext cx="5756910" cy="3145790"/>
                     </a:xfrm>
                     <a:prstGeom prst="rect">
                       <a:avLst/>
@@ -1988,53 +1934,59 @@
       </w:r>
     </w:p>
     <w:p>
-      <w:r>
-        <w:t>Finalement taper « source &lt;L’emplacement du fichier de création de base de données&gt; ». Pour rappel le fichier se trouve dans le dossier d’installation de l’application.</w:t>
-      </w:r>
-      <w:r>
-        <w:br/>
-        <w:t>Dans notre cas : C:\Program Files\</w:t>
-      </w:r>
-      <w:r>
-        <w:t>GTRL</w:t>
-      </w:r>
-      <w:r>
-        <w:t>\</w:t>
-      </w:r>
-      <w:r>
-        <w:t>GTRL_DB_With_Data</w:t>
-      </w:r>
-      <w:r>
-        <w:t>.sql</w:t>
+      <w:pPr>
+        <w:rPr>
+          <w:b/>
+        </w:rPr>
+      </w:pPr>
+      <w:r>
+        <w:rPr>
+          <w:b/>
+        </w:rPr>
+        <w:br w:type="page"/>
       </w:r>
     </w:p>
     <w:p>
       <w:pPr>
-        <w:spacing w:after="120"/>
+        <w:rPr>
+          <w:bCs/>
+        </w:rPr>
+      </w:pPr>
+      <w:r>
+        <w:rPr>
+          <w:bCs/>
+        </w:rPr>
+        <w:lastRenderedPageBreak/>
+        <w:t xml:space="preserve">Vous </w:t>
+      </w:r>
+      <w:r>
+        <w:rPr>
+          <w:bCs/>
+        </w:rPr>
+        <w:t>voilà avec le script ouvert</w:t>
+      </w:r>
+      <w:r>
+        <w:rPr>
+          <w:bCs/>
+        </w:rPr>
+        <w:t>, vous devez avoir affiché quelque chose comme ça :</w:t>
+      </w:r>
+    </w:p>
+    <w:p>
+      <w:pPr>
+        <w:rPr>
+          <w:b/>
+        </w:rPr>
+      </w:pPr>
+      <w:r>
         <w:rPr>
           <w:noProof/>
-          <w:color w:val="FF0000"/>
-        </w:rPr>
-      </w:pPr>
-      <w:r>
-        <w:rPr>
-          <w:color w:val="FF0000"/>
-        </w:rPr>
-        <w:lastRenderedPageBreak/>
-        <w:t>TODO : changer l’image</w:t>
-      </w:r>
-    </w:p>
-    <w:p>
-      <w:r>
-        <w:rPr>
-          <w:noProof/>
-          <w:lang w:eastAsia="fr-CH"/>
         </w:rPr>
         <w:drawing>
-          <wp:inline distT="0" distB="0" distL="0" distR="0" wp14:anchorId="3009F7AD" wp14:editId="096F6940">
-            <wp:extent cx="5257800" cy="1771650"/>
-            <wp:effectExtent l="0" t="0" r="0" b="0"/>
-            <wp:docPr id="26" name="Image 26"/>
+          <wp:inline distT="0" distB="0" distL="0" distR="0" wp14:anchorId="58A319F1" wp14:editId="09F90534">
+            <wp:extent cx="5760720" cy="3063240"/>
+            <wp:effectExtent l="0" t="0" r="0" b="3810"/>
+            <wp:docPr id="24" name="Image 24"/>
             <wp:cNvGraphicFramePr>
               <a:graphicFrameLocks xmlns:a="http://schemas.openxmlformats.org/drawingml/2006/main" noChangeAspect="1"/>
             </wp:cNvGraphicFramePr>
@@ -2042,36 +1994,23 @@
               <a:graphicData uri="http://schemas.openxmlformats.org/drawingml/2006/picture">
                 <pic:pic xmlns:pic="http://schemas.openxmlformats.org/drawingml/2006/picture">
                   <pic:nvPicPr>
-                    <pic:cNvPr id="0" name="Picture 20"/>
-                    <pic:cNvPicPr>
-                      <a:picLocks noChangeAspect="1" noChangeArrowheads="1"/>
-                    </pic:cNvPicPr>
+                    <pic:cNvPr id="1" name=""/>
+                    <pic:cNvPicPr/>
                   </pic:nvPicPr>
                   <pic:blipFill>
-                    <a:blip r:embed="rId25">
-                      <a:extLst>
-                        <a:ext uri="{28A0092B-C50C-407E-A947-70E740481C1C}">
-                          <a14:useLocalDpi xmlns:a14="http://schemas.microsoft.com/office/drawing/2010/main" val="0"/>
-                        </a:ext>
-                      </a:extLst>
-                    </a:blip>
-                    <a:srcRect/>
+                    <a:blip r:embed="rId25"/>
                     <a:stretch>
                       <a:fillRect/>
                     </a:stretch>
                   </pic:blipFill>
-                  <pic:spPr bwMode="auto">
+                  <pic:spPr>
                     <a:xfrm>
                       <a:off x="0" y="0"/>
-                      <a:ext cx="5257800" cy="1771650"/>
+                      <a:ext cx="5760720" cy="3063240"/>
                     </a:xfrm>
                     <a:prstGeom prst="rect">
                       <a:avLst/>
                     </a:prstGeom>
-                    <a:noFill/>
-                    <a:ln>
-                      <a:noFill/>
-                    </a:ln>
                   </pic:spPr>
                 </pic:pic>
               </a:graphicData>
@@ -2081,53 +2020,33 @@
       </w:r>
     </w:p>
     <w:p>
-      <w:r>
-        <w:t>Il est désormais possible d</w:t>
-      </w:r>
-      <w:r>
-        <w:t>’utiliser le programme GTRL (Gestionnaire de Tournoi Rocket League)</w:t>
-      </w:r>
-      <w:r>
-        <w:t>.</w:t>
-      </w:r>
-    </w:p>
-    <w:p>
-      <w:r>
+      <w:pPr>
         <w:rPr>
-          <w:b/>
+          <w:bCs/>
         </w:rPr>
-        <w:t>Note :</w:t>
-      </w:r>
-      <w:r>
-        <w:t xml:space="preserve"> </w:t>
-      </w:r>
-    </w:p>
-    <w:p>
-      <w:r>
-        <w:t>Pour démarrer le serveur</w:t>
-      </w:r>
-      <w:r>
-        <w:t xml:space="preserve"> MySQL</w:t>
-      </w:r>
-      <w:r>
-        <w:t>, lancer une invite de commande tapant « cmd » dans la barre de recherche du menu « Démarrer » ou dans la fenêtre ouverte via la combinaison « Win+R ».</w:t>
-      </w:r>
-    </w:p>
-    <w:p>
-      <w:r>
-        <w:t>Entrer dans la console « net start &lt;le_nom_du_service_mysql &gt; ».</w:t>
-      </w:r>
-    </w:p>
-    <w:p>
+      </w:pPr>
       <w:r>
         <w:rPr>
+          <w:bCs/>
+        </w:rPr>
+        <w:t xml:space="preserve">Cliquer </w:t>
+      </w:r>
+      <w:r>
+        <w:rPr>
+          <w:bCs/>
+        </w:rPr>
+        <w:t xml:space="preserve">ensuite sur le petite éclair </w:t>
+      </w:r>
+      <w:r>
+        <w:rPr>
+          <w:bCs/>
           <w:noProof/>
         </w:rPr>
         <w:drawing>
-          <wp:inline distT="0" distB="0" distL="0" distR="0" wp14:anchorId="69C34283" wp14:editId="00F937F8">
-            <wp:extent cx="2242185" cy="191135"/>
-            <wp:effectExtent l="0" t="0" r="5715" b="0"/>
-            <wp:docPr id="126" name="Image 126"/>
+          <wp:inline distT="0" distB="0" distL="0" distR="0" wp14:anchorId="23EB9D2C" wp14:editId="2F3634D6">
+            <wp:extent cx="197485" cy="197485"/>
+            <wp:effectExtent l="0" t="0" r="0" b="0"/>
+            <wp:docPr id="25" name="Image 25"/>
             <wp:cNvGraphicFramePr>
               <a:graphicFrameLocks xmlns:a="http://schemas.openxmlformats.org/drawingml/2006/main" noChangeAspect="1"/>
             </wp:cNvGraphicFramePr>
@@ -2135,73 +2054,7 @@
               <a:graphicData uri="http://schemas.openxmlformats.org/drawingml/2006/picture">
                 <pic:pic xmlns:pic="http://schemas.openxmlformats.org/drawingml/2006/picture">
                   <pic:nvPicPr>
-                    <pic:cNvPr id="0" name="Picture 11"/>
-                    <pic:cNvPicPr>
-                      <a:picLocks noChangeAspect="1" noChangeArrowheads="1"/>
-                    </pic:cNvPicPr>
-                  </pic:nvPicPr>
-                  <pic:blipFill>
-                    <a:blip r:embed="rId21">
-                      <a:extLst>
-                        <a:ext uri="{28A0092B-C50C-407E-A947-70E740481C1C}">
-                          <a14:useLocalDpi xmlns:a14="http://schemas.microsoft.com/office/drawing/2010/main" val="0"/>
-                        </a:ext>
-                      </a:extLst>
-                    </a:blip>
-                    <a:srcRect/>
-                    <a:stretch>
-                      <a:fillRect/>
-                    </a:stretch>
-                  </pic:blipFill>
-                  <pic:spPr bwMode="auto">
-                    <a:xfrm>
-                      <a:off x="0" y="0"/>
-                      <a:ext cx="2242185" cy="191135"/>
-                    </a:xfrm>
-                    <a:prstGeom prst="rect">
-                      <a:avLst/>
-                    </a:prstGeom>
-                    <a:noFill/>
-                    <a:ln>
-                      <a:noFill/>
-                    </a:ln>
-                  </pic:spPr>
-                </pic:pic>
-              </a:graphicData>
-            </a:graphic>
-          </wp:inline>
-        </w:drawing>
-      </w:r>
-    </w:p>
-    <w:p>
-      <w:r>
-        <w:t>Afin de l’éteindre, utiliser la même commande en remplaçant « start » par « stop ».</w:t>
-      </w:r>
-      <w:r>
-        <w:rPr>
-          <w:noProof/>
-          <w:lang w:eastAsia="fr-CH"/>
-        </w:rPr>
-        <w:t xml:space="preserve"> </w:t>
-      </w:r>
-      <w:r>
-        <w:rPr>
-          <w:noProof/>
-          <w:lang w:eastAsia="fr-CH"/>
-        </w:rPr>
-        <w:drawing>
-          <wp:inline distT="0" distB="0" distL="0" distR="0" wp14:anchorId="6BFBBB2E" wp14:editId="3348B1D2">
-            <wp:extent cx="2226310" cy="167005"/>
-            <wp:effectExtent l="0" t="0" r="2540" b="4445"/>
-            <wp:docPr id="139" name="Image 139"/>
-            <wp:cNvGraphicFramePr>
-              <a:graphicFrameLocks xmlns:a="http://schemas.openxmlformats.org/drawingml/2006/main" noChangeAspect="1"/>
-            </wp:cNvGraphicFramePr>
-            <a:graphic xmlns:a="http://schemas.openxmlformats.org/drawingml/2006/main">
-              <a:graphicData uri="http://schemas.openxmlformats.org/drawingml/2006/picture">
-                <pic:pic xmlns:pic="http://schemas.openxmlformats.org/drawingml/2006/picture">
-                  <pic:nvPicPr>
-                    <pic:cNvPr id="0" name="Picture 12"/>
+                    <pic:cNvPr id="0" name="Picture 10"/>
                     <pic:cNvPicPr>
                       <a:picLocks noChangeAspect="1" noChangeArrowheads="1"/>
                     </pic:cNvPicPr>
@@ -2222,7 +2075,7 @@
                   <pic:spPr bwMode="auto">
                     <a:xfrm>
                       <a:off x="0" y="0"/>
-                      <a:ext cx="2226310" cy="167005"/>
+                      <a:ext cx="197485" cy="197485"/>
                     </a:xfrm>
                     <a:prstGeom prst="rect">
                       <a:avLst/>
@@ -2238,17 +2091,202 @@
           </wp:inline>
         </w:drawing>
       </w:r>
+      <w:r>
+        <w:rPr>
+          <w:bCs/>
+        </w:rPr>
+        <w:t>.</w:t>
+      </w:r>
     </w:p>
     <w:p>
-      <w:r>
-        <w:t>Si une erreur « Erreur système 5 » apparait, lancer l’invite de commande en administrateur.</w:t>
+      <w:pPr>
+        <w:rPr>
+          <w:bCs/>
+        </w:rPr>
+      </w:pPr>
+      <w:r>
+        <w:rPr>
+          <w:bCs/>
+        </w:rPr>
+        <w:t>Vous pouvez mnt fermer MySQL</w:t>
+      </w:r>
+      <w:r>
+        <w:rPr>
+          <w:bCs/>
+        </w:rPr>
+        <w:t xml:space="preserve"> </w:t>
+      </w:r>
+      <w:r>
+        <w:rPr>
+          <w:bCs/>
+        </w:rPr>
+        <w:t>Workbench.</w:t>
+      </w:r>
+      <w:r>
+        <w:rPr>
+          <w:bCs/>
+        </w:rPr>
+        <w:t xml:space="preserve"> Vous pouvez tester le programme en double cliquant sur le raccourci sur votre bureau :</w:t>
+      </w:r>
+    </w:p>
+    <w:p>
+      <w:pPr>
+        <w:rPr>
+          <w:bCs/>
+        </w:rPr>
+      </w:pPr>
+      <w:r>
+        <w:rPr>
+          <w:noProof/>
+        </w:rPr>
+        <w:drawing>
+          <wp:inline distT="0" distB="0" distL="0" distR="0" wp14:anchorId="7FC3611A" wp14:editId="05711863">
+            <wp:extent cx="914400" cy="680085"/>
+            <wp:effectExtent l="0" t="0" r="0" b="5715"/>
+            <wp:docPr id="29" name="Image 29"/>
+            <wp:cNvGraphicFramePr>
+              <a:graphicFrameLocks xmlns:a="http://schemas.openxmlformats.org/drawingml/2006/main" noChangeAspect="1"/>
+            </wp:cNvGraphicFramePr>
+            <a:graphic xmlns:a="http://schemas.openxmlformats.org/drawingml/2006/main">
+              <a:graphicData uri="http://schemas.openxmlformats.org/drawingml/2006/picture">
+                <pic:pic xmlns:pic="http://schemas.openxmlformats.org/drawingml/2006/picture">
+                  <pic:nvPicPr>
+                    <pic:cNvPr id="1" name=""/>
+                    <pic:cNvPicPr/>
+                  </pic:nvPicPr>
+                  <pic:blipFill rotWithShape="1">
+                    <a:blip r:embed="rId11"/>
+                    <a:srcRect t="19402" r="3924" b="5381"/>
+                    <a:stretch/>
+                  </pic:blipFill>
+                  <pic:spPr bwMode="auto">
+                    <a:xfrm>
+                      <a:off x="0" y="0"/>
+                      <a:ext cx="915122" cy="680622"/>
+                    </a:xfrm>
+                    <a:prstGeom prst="rect">
+                      <a:avLst/>
+                    </a:prstGeom>
+                    <a:ln>
+                      <a:noFill/>
+                    </a:ln>
+                    <a:extLst>
+                      <a:ext uri="{53640926-AAD7-44D8-BBD7-CCE9431645EC}">
+                        <a14:shadowObscured xmlns:a14="http://schemas.microsoft.com/office/drawing/2010/main"/>
+                      </a:ext>
+                    </a:extLst>
+                  </pic:spPr>
+                </pic:pic>
+              </a:graphicData>
+            </a:graphic>
+          </wp:inline>
+        </w:drawing>
+      </w:r>
+    </w:p>
+    <w:p>
+      <w:pPr>
+        <w:rPr>
+          <w:bCs/>
+        </w:rPr>
+      </w:pPr>
+      <w:r>
+        <w:rPr>
+          <w:bCs/>
+        </w:rPr>
+        <w:t>Voici le programme lancé :</w:t>
+      </w:r>
+    </w:p>
+    <w:p>
+      <w:pPr>
+        <w:rPr>
+          <w:bCs/>
+        </w:rPr>
+      </w:pPr>
+      <w:r>
+        <w:rPr>
+          <w:bCs/>
+          <w:noProof/>
+        </w:rPr>
+        <w:drawing>
+          <wp:inline distT="0" distB="0" distL="0" distR="0" wp14:anchorId="080643B9" wp14:editId="0E2B96A5">
+            <wp:extent cx="2809036" cy="3182545"/>
+            <wp:effectExtent l="0" t="0" r="0" b="0"/>
+            <wp:docPr id="28" name="Image 28"/>
+            <wp:cNvGraphicFramePr>
+              <a:graphicFrameLocks xmlns:a="http://schemas.openxmlformats.org/drawingml/2006/main" noChangeAspect="1"/>
+            </wp:cNvGraphicFramePr>
+            <a:graphic xmlns:a="http://schemas.openxmlformats.org/drawingml/2006/main">
+              <a:graphicData uri="http://schemas.openxmlformats.org/drawingml/2006/picture">
+                <pic:pic xmlns:pic="http://schemas.openxmlformats.org/drawingml/2006/picture">
+                  <pic:nvPicPr>
+                    <pic:cNvPr id="0" name="Picture 11"/>
+                    <pic:cNvPicPr>
+                      <a:picLocks noChangeAspect="1" noChangeArrowheads="1"/>
+                    </pic:cNvPicPr>
+                  </pic:nvPicPr>
+                  <pic:blipFill>
+                    <a:blip r:embed="rId27">
+                      <a:extLst>
+                        <a:ext uri="{28A0092B-C50C-407E-A947-70E740481C1C}">
+                          <a14:useLocalDpi xmlns:a14="http://schemas.microsoft.com/office/drawing/2010/main" val="0"/>
+                        </a:ext>
+                      </a:extLst>
+                    </a:blip>
+                    <a:srcRect/>
+                    <a:stretch>
+                      <a:fillRect/>
+                    </a:stretch>
+                  </pic:blipFill>
+                  <pic:spPr bwMode="auto">
+                    <a:xfrm>
+                      <a:off x="0" y="0"/>
+                      <a:ext cx="2823306" cy="3198713"/>
+                    </a:xfrm>
+                    <a:prstGeom prst="rect">
+                      <a:avLst/>
+                    </a:prstGeom>
+                    <a:noFill/>
+                    <a:ln>
+                      <a:noFill/>
+                    </a:ln>
+                  </pic:spPr>
+                </pic:pic>
+              </a:graphicData>
+            </a:graphic>
+          </wp:inline>
+        </w:drawing>
+      </w:r>
+    </w:p>
+    <w:p>
+      <w:pPr>
+        <w:rPr>
+          <w:bCs/>
+        </w:rPr>
+      </w:pPr>
+      <w:r>
+        <w:rPr>
+          <w:bCs/>
+        </w:rPr>
+        <w:t xml:space="preserve">Pour connaître comment utiliser le programme, suivre le manuel utilisateur de la </w:t>
+      </w:r>
+      <w:r>
+        <w:rPr>
+          <w:bCs/>
+        </w:rPr>
+        <w:t>documentation</w:t>
+      </w:r>
+      <w:r>
+        <w:rPr>
+          <w:bCs/>
+        </w:rPr>
+        <w:t>.</w:t>
       </w:r>
       <w:bookmarkEnd w:id="0"/>
       <w:bookmarkEnd w:id="1"/>
     </w:p>
     <w:sectPr>
-      <w:headerReference w:type="default" r:id="rId27"/>
-      <w:footerReference w:type="default" r:id="rId28"/>
+      <w:headerReference w:type="default" r:id="rId28"/>
+      <w:footerReference w:type="default" r:id="rId29"/>
       <w:pgSz w:w="11906" w:h="16838"/>
       <w:pgMar w:top="1417" w:right="1417" w:bottom="1417" w:left="1417" w:header="708" w:footer="708" w:gutter="0"/>
       <w:cols w:space="708"/>
@@ -2293,27 +2331,14 @@
         <w:lang w:val="en-GB"/>
       </w:rPr>
     </w:pPr>
-    <w:r>
-      <w:fldChar w:fldCharType="begin"/>
-    </w:r>
-    <w:r>
-      <w:instrText xml:space="preserve"> DATE   \* MERGEFORMAT </w:instrText>
-    </w:r>
-    <w:r>
-      <w:fldChar w:fldCharType="separate"/>
-    </w:r>
-    <w:r>
-      <w:rPr>
-        <w:noProof/>
-      </w:rPr>
-      <w:t>15.01.2021</w:t>
-    </w:r>
-    <w:r>
-      <w:rPr>
-        <w:noProof/>
-      </w:rPr>
-      <w:fldChar w:fldCharType="end"/>
-    </w:r>
+    <w:fldSimple w:instr=" DATE   \* MERGEFORMAT ">
+      <w:r>
+        <w:rPr>
+          <w:noProof/>
+        </w:rPr>
+        <w:t>17.01.2021</w:t>
+      </w:r>
+    </w:fldSimple>
     <w:r>
       <w:ptab w:relativeTo="margin" w:alignment="center" w:leader="none"/>
     </w:r>
@@ -2487,21 +2512,11 @@
     <w:r>
       <w:ptab w:relativeTo="margin" w:alignment="right" w:leader="none"/>
     </w:r>
-    <w:r>
-      <w:fldChar w:fldCharType="begin"/>
-    </w:r>
-    <w:r>
-      <w:instrText xml:space="preserve"> TITLE   \* MERGEFORMAT </w:instrText>
-    </w:r>
-    <w:r>
-      <w:fldChar w:fldCharType="separate"/>
-    </w:r>
-    <w:r>
-      <w:t>Gestion de tournois</w:t>
-    </w:r>
-    <w:r>
-      <w:fldChar w:fldCharType="end"/>
-    </w:r>
+    <w:fldSimple w:instr=" TITLE   \* MERGEFORMAT ">
+      <w:r>
+        <w:t>Gestion de tournois</w:t>
+      </w:r>
+    </w:fldSimple>
     <w:r>
       <w:t xml:space="preserve"> Rocket League</w:t>
     </w:r>
@@ -8365,6 +8380,7 @@
     <w:rsid w:val="00D84DDD"/>
     <w:rsid w:val="00D95F62"/>
     <w:rsid w:val="00DC0CC4"/>
+    <w:rsid w:val="00E125F9"/>
     <w:rsid w:val="00E40455"/>
     <w:rsid w:val="00E75085"/>
     <w:rsid w:val="00F10F1E"/>

</xml_diff>